<commit_message>
novos testes de hipóteses
</commit_message>
<xml_diff>
--- a/docs/teste_hipoteses.docx
+++ b/docs/teste_hipoteses.docx
@@ -173,6 +173,18 @@
       </w:pPr>
       <w:r>
         <w:rPr/>
+        <w:t>Caudal a direita</w:t>
+      </w:r>
+    </w:p>
+    <w:p>
+      <w:pPr>
+        <w:pStyle w:val="Normal"/>
+        <w:bidi w:val="0"/>
+        <w:jc w:val="start"/>
+        <w:rPr/>
+      </w:pPr>
+      <w:r>
+        <w:rPr/>
       </w:r>
     </w:p>
     <w:p>
@@ -249,7 +261,101 @@
         <w:rPr/>
         <w:tab/>
         <w:tab/>
-        <w:t>Testar se o preço os imóveis com três banheiros é maior que os 1 e 2  banheiros</w:t>
+        <w:t xml:space="preserve">Testar se o preço os imóveis com </w:t>
+      </w:r>
+      <w:r>
+        <w:rPr/>
+        <w:t>dois</w:t>
+      </w:r>
+      <w:r>
+        <w:rPr/>
+        <w:t xml:space="preserve"> banheiros é maior que </w:t>
+      </w:r>
+      <w:r>
+        <w:rPr/>
+        <w:t>dos imóveis com um banheiro</w:t>
+      </w:r>
+    </w:p>
+    <w:p>
+      <w:pPr>
+        <w:pStyle w:val="Normal"/>
+        <w:bidi w:val="0"/>
+        <w:jc w:val="start"/>
+        <w:rPr/>
+      </w:pPr>
+      <w:r>
+        <w:rPr/>
+      </w:r>
+    </w:p>
+    <w:p>
+      <w:pPr>
+        <w:pStyle w:val="Normal"/>
+        <w:bidi w:val="0"/>
+        <w:jc w:val="start"/>
+        <w:rPr/>
+      </w:pPr>
+      <w:r>
+        <w:rPr/>
+      </w:r>
+    </w:p>
+    <w:p>
+      <w:pPr>
+        <w:pStyle w:val="Normal"/>
+        <w:bidi w:val="0"/>
+        <w:jc w:val="start"/>
+        <w:rPr/>
+      </w:pPr>
+      <w:r>
+        <w:rPr/>
+        <w:tab/>
+      </w:r>
+      <w:r>
+        <w:rPr/>
+        <w:t>Quarto e banheiro</w:t>
+      </w:r>
+    </w:p>
+    <w:p>
+      <w:pPr>
+        <w:pStyle w:val="Normal"/>
+        <w:bidi w:val="0"/>
+        <w:jc w:val="start"/>
+        <w:rPr/>
+      </w:pPr>
+      <w:r>
+        <w:rPr/>
+        <w:tab/>
+        <w:tab/>
+      </w:r>
+      <w:r>
+        <w:rPr/>
+        <w:t>testar se o preço dos imóveis com 3 quartos e dois bainheiros é maior que 3 quartos e 1 banheiro</w:t>
+      </w:r>
+    </w:p>
+    <w:p>
+      <w:pPr>
+        <w:pStyle w:val="Normal"/>
+        <w:bidi w:val="0"/>
+        <w:jc w:val="start"/>
+        <w:rPr/>
+      </w:pPr>
+      <w:r>
+        <w:rPr/>
+        <w:tab/>
+      </w:r>
+      <w:r>
+        <w:rPr/>
+        <w:t>testar se o preço dos imóveis com 2 quartos e dois bainheiros é maior que 2 quartos e 1 banheiro</w:t>
+      </w:r>
+    </w:p>
+    <w:p>
+      <w:pPr>
+        <w:pStyle w:val="Normal"/>
+        <w:bidi w:val="0"/>
+        <w:jc w:val="start"/>
+        <w:rPr/>
+      </w:pPr>
+      <w:r>
+        <w:rPr/>
       </w:r>
     </w:p>
     <w:p>

</xml_diff>